<commit_message>
Kiber - 5.a tétel hozzáadva
</commit_message>
<xml_diff>
--- a/Kiberbiztonság szakirány/5.a - Tűzfalak generációi.docx
+++ b/Kiberbiztonság szakirány/5.a - Tűzfalak generációi.docx
@@ -6,6 +6,11 @@
       <w:pPr>
         <w:pStyle w:val="Cmsor1"/>
         <w:rPr>
+          <w:lang w:val="hu-HU"/>
+        </w:rPr>
+      </w:pPr>
+      <w:r>
+        <w:rPr>
           <w:rFonts w:ascii="Arial" w:hAnsi="Arial" w:cs="Arial"/>
           <w:b/>
           <w:noProof w:val="0"/>
@@ -13,7 +18,8 @@
           <w:szCs w:val="22"/>
           <w:lang w:val="hu-HU"/>
         </w:rPr>
-      </w:pPr>
+        <w:t>5.a</w:t>
+      </w:r>
       <w:r>
         <w:rPr>
           <w:rFonts w:ascii="Arial" w:hAnsi="Arial" w:cs="Arial"/>
@@ -23,24 +29,2316 @@
           <w:szCs w:val="22"/>
           <w:lang w:val="hu-HU"/>
         </w:rPr>
-        <w:t>5.a</w:t>
-      </w:r>
-      <w:r>
-        <w:rPr>
-          <w:rFonts w:ascii="Arial" w:hAnsi="Arial" w:cs="Arial"/>
-          <w:b/>
-          <w:noProof w:val="0"/>
+        <w:tab/>
+      </w:r>
+      <w:r>
+        <w:rPr>
+          <w:lang w:val="hu-HU"/>
+        </w:rPr>
+        <w:t>Ismertesse a tűzfalak különböző generációit és hasonlítsa össze őket!</w:t>
+      </w:r>
+    </w:p>
+    <w:p>
+      <w:pPr>
+        <w:pStyle w:val="Cmsor1"/>
+      </w:pPr>
+      <w:r>
+        <w:t>Tűzfalak feladata és rendeltetése</w:t>
+      </w:r>
+    </w:p>
+    <w:p>
+      <w:pPr>
+        <w:pStyle w:val="Listaszerbekezds"/>
+        <w:numPr>
+          <w:ilvl w:val="0"/>
+          <w:numId w:val="1"/>
+        </w:numPr>
+      </w:pPr>
+      <w:r>
+        <w:t>Szoftveres vagy hardveres hálózatbiztonsági eszköz.</w:t>
+      </w:r>
+    </w:p>
+    <w:p>
+      <w:pPr>
+        <w:pStyle w:val="Listaszerbekezds"/>
+        <w:numPr>
+          <w:ilvl w:val="0"/>
+          <w:numId w:val="1"/>
+        </w:numPr>
+      </w:pPr>
+      <w:r>
+        <w:t xml:space="preserve">A tűzfalak a hálózatba </w:t>
+      </w:r>
+      <w:r>
+        <w:t>be és kimenő</w:t>
+      </w:r>
+      <w:r>
+        <w:t xml:space="preserve"> kapcsolatokat figyelik, és csak azokat engedélyezik, </w:t>
+      </w:r>
+      <w:r>
+        <w:t>amik</w:t>
+      </w:r>
+      <w:r>
+        <w:t xml:space="preserve"> megfelelnek a beállított szabályoknak.</w:t>
+      </w:r>
+    </w:p>
+    <w:p>
+      <w:pPr>
+        <w:pStyle w:val="Listaszerbekezds"/>
+        <w:numPr>
+          <w:ilvl w:val="0"/>
+          <w:numId w:val="1"/>
+        </w:numPr>
+      </w:pPr>
+      <w:r>
+        <w:rPr>
+          <w:b/>
+          <w:bCs/>
+        </w:rPr>
+        <w:t>Előnyei:</w:t>
+      </w:r>
+    </w:p>
+    <w:p>
+      <w:pPr>
+        <w:pStyle w:val="Listaszerbekezds"/>
+        <w:numPr>
+          <w:ilvl w:val="1"/>
+          <w:numId w:val="1"/>
+        </w:numPr>
+      </w:pPr>
+      <w:r>
+        <w:t>Nem befolyásolják negatívan a hálózat működését és biztonságot nyújt</w:t>
+      </w:r>
+    </w:p>
+    <w:p>
+      <w:pPr>
+        <w:pStyle w:val="Listaszerbekezds"/>
+        <w:numPr>
+          <w:ilvl w:val="0"/>
+          <w:numId w:val="1"/>
+        </w:numPr>
+      </w:pPr>
+      <w:r>
+        <w:rPr>
+          <w:b/>
+          <w:bCs/>
+        </w:rPr>
+        <w:t>Hátrány:</w:t>
+      </w:r>
+    </w:p>
+    <w:p>
+      <w:pPr>
+        <w:pStyle w:val="Listaszerbekezds"/>
+        <w:numPr>
+          <w:ilvl w:val="1"/>
+          <w:numId w:val="1"/>
+        </w:numPr>
+      </w:pPr>
+      <w:r>
+        <w:t>Általános szabályok alapján működnek.</w:t>
+      </w:r>
+    </w:p>
+    <w:p>
+      <w:pPr>
+        <w:pStyle w:val="Listaszerbekezds"/>
+        <w:numPr>
+          <w:ilvl w:val="1"/>
+          <w:numId w:val="1"/>
+        </w:numPr>
+      </w:pPr>
+      <w:r>
+        <w:t>Letilt olyan kapcsolatokat, amik nem is veszélyesek.</w:t>
+      </w:r>
+    </w:p>
+    <w:p>
+      <w:pPr>
+        <w:pStyle w:val="Listaszerbekezds"/>
+        <w:numPr>
+          <w:ilvl w:val="1"/>
+          <w:numId w:val="1"/>
+        </w:numPr>
+      </w:pPr>
+      <w:r>
+        <w:t>Lehet, hogy lassítja a hálózat működését, így a szolgáltatások minősége romolhat.</w:t>
+      </w:r>
+    </w:p>
+    <w:p>
+      <w:pPr>
+        <w:pStyle w:val="Listaszerbekezds"/>
+        <w:numPr>
+          <w:ilvl w:val="1"/>
+          <w:numId w:val="1"/>
+        </w:numPr>
+      </w:pPr>
+      <w:r>
+        <w:t>Nem megfelelő konfiguráció esetén, nem lesz jó a védelem.</w:t>
+      </w:r>
+    </w:p>
+    <w:p>
+      <w:pPr>
+        <w:pStyle w:val="Listaszerbekezds"/>
+        <w:numPr>
+          <w:ilvl w:val="1"/>
+          <w:numId w:val="1"/>
+        </w:numPr>
+      </w:pPr>
+      <w:r>
+        <w:t>Nem véd olyan kapcsolatoktól, amik nem mennek rajta keresztül</w:t>
+      </w:r>
+    </w:p>
+    <w:p>
+      <w:pPr>
+        <w:pStyle w:val="Cmsor1"/>
+      </w:pPr>
+      <w:r>
+        <w:t>Tűzfalak generációi és fejlődésük</w:t>
+      </w:r>
+    </w:p>
+    <w:p>
+      <w:pPr>
+        <w:pStyle w:val="Cmsor2"/>
+      </w:pPr>
+      <w:r>
+        <w:t xml:space="preserve">Első generáció – </w:t>
+      </w:r>
+      <w:proofErr w:type="spellStart"/>
+      <w:r>
+        <w:t>Packet</w:t>
+      </w:r>
+      <w:proofErr w:type="spellEnd"/>
+      <w:r>
+        <w:t xml:space="preserve"> Filtering </w:t>
+      </w:r>
+      <w:proofErr w:type="spellStart"/>
+      <w:r>
+        <w:t>Firewall</w:t>
+      </w:r>
+      <w:proofErr w:type="spellEnd"/>
+    </w:p>
+    <w:p>
+      <w:pPr>
+        <w:pStyle w:val="Listaszerbekezds"/>
+        <w:numPr>
+          <w:ilvl w:val="0"/>
+          <w:numId w:val="1"/>
+        </w:numPr>
+        <w:rPr>
+          <w:b/>
+          <w:bCs/>
+        </w:rPr>
+      </w:pPr>
+      <w:r>
+        <w:rPr>
+          <w:b/>
+          <w:bCs/>
+        </w:rPr>
+        <w:t>Döntését ezekre alapozza:</w:t>
+      </w:r>
+    </w:p>
+    <w:p>
+      <w:pPr>
+        <w:pStyle w:val="Listaszerbekezds"/>
+        <w:numPr>
+          <w:ilvl w:val="1"/>
+          <w:numId w:val="1"/>
+        </w:numPr>
+      </w:pPr>
+      <w:r>
+        <w:t xml:space="preserve">Forrás / Cél MAC címe, </w:t>
+      </w:r>
+      <w:proofErr w:type="spellStart"/>
+      <w:r>
+        <w:t>ip</w:t>
+      </w:r>
+      <w:proofErr w:type="spellEnd"/>
+      <w:r>
+        <w:t xml:space="preserve"> címe és port száma</w:t>
+      </w:r>
+    </w:p>
+    <w:p>
+      <w:pPr>
+        <w:pStyle w:val="Listaszerbekezds"/>
+        <w:numPr>
+          <w:ilvl w:val="1"/>
+          <w:numId w:val="1"/>
+        </w:numPr>
+      </w:pPr>
+      <w:r>
+        <w:t>IP csomagba beágyazott protokoll</w:t>
+      </w:r>
+    </w:p>
+    <w:p>
+      <w:pPr>
+        <w:pStyle w:val="Cmsor3"/>
+      </w:pPr>
+      <w:r>
+        <w:t>Működése</w:t>
+      </w:r>
+    </w:p>
+    <w:p>
+      <w:pPr>
+        <w:pStyle w:val="Listaszerbekezds"/>
+        <w:numPr>
+          <w:ilvl w:val="0"/>
+          <w:numId w:val="1"/>
+        </w:numPr>
+      </w:pPr>
+      <w:r>
+        <w:t xml:space="preserve">A csomag fejlécben lévő információt </w:t>
+      </w:r>
+      <w:r>
+        <w:rPr>
+          <w:b/>
+          <w:bCs/>
+        </w:rPr>
+        <w:t>összeveti a tűzfalban megadott szabályokkal.</w:t>
+      </w:r>
+    </w:p>
+    <w:p>
+      <w:pPr>
+        <w:pStyle w:val="Listaszerbekezds"/>
+        <w:numPr>
+          <w:ilvl w:val="0"/>
+          <w:numId w:val="1"/>
+        </w:numPr>
+      </w:pPr>
+      <w:r>
+        <w:t>A hálózati és szállítási rétegben működik, adattartalmat nem figyel.</w:t>
+      </w:r>
+    </w:p>
+    <w:p>
+      <w:pPr>
+        <w:pStyle w:val="Listaszerbekezds"/>
+        <w:numPr>
+          <w:ilvl w:val="0"/>
+          <w:numId w:val="1"/>
+        </w:numPr>
+      </w:pPr>
+      <w:r>
+        <w:t>Alacsony szintű biztonságot nyújt, mert nem vizsgálja a csomag tartalmát.</w:t>
+      </w:r>
+    </w:p>
+    <w:p>
+      <w:pPr>
+        <w:pStyle w:val="Listaszerbekezds"/>
+        <w:numPr>
+          <w:ilvl w:val="0"/>
+          <w:numId w:val="1"/>
+        </w:numPr>
+      </w:pPr>
+      <w:r>
+        <w:t>Nem kezeli a kapcsolatállapotot</w:t>
+      </w:r>
+    </w:p>
+    <w:p>
+      <w:pPr>
+        <w:pStyle w:val="Listaszerbekezds"/>
+        <w:numPr>
+          <w:ilvl w:val="0"/>
+          <w:numId w:val="1"/>
+        </w:numPr>
+      </w:pPr>
+      <w:r>
+        <w:t>Kétirányú forgalmat külön szabályokkal kell megadni.</w:t>
+      </w:r>
+    </w:p>
+    <w:p>
+      <w:pPr>
+        <w:pStyle w:val="Listaszerbekezds"/>
+        <w:numPr>
+          <w:ilvl w:val="0"/>
+          <w:numId w:val="1"/>
+        </w:numPr>
+      </w:pPr>
+      <w:r>
+        <w:t xml:space="preserve">Egész port tartományt engedélyezni kell, mert sok protokoll dinamikusan választ </w:t>
+      </w:r>
+      <w:proofErr w:type="spellStart"/>
+      <w:r>
+        <w:t>portot</w:t>
+      </w:r>
+      <w:proofErr w:type="spellEnd"/>
+      <w:r>
+        <w:t xml:space="preserve"> kliens oldalon.</w:t>
+      </w:r>
+    </w:p>
+    <w:p>
+      <w:pPr>
+        <w:pStyle w:val="Cmsor2"/>
+      </w:pPr>
+      <w:r>
+        <w:t xml:space="preserve">Második generáció – </w:t>
+      </w:r>
+      <w:proofErr w:type="spellStart"/>
+      <w:r>
+        <w:t>Stateful</w:t>
+      </w:r>
+      <w:proofErr w:type="spellEnd"/>
+      <w:r>
+        <w:t xml:space="preserve"> </w:t>
+      </w:r>
+      <w:proofErr w:type="spellStart"/>
+      <w:r>
+        <w:t>Firewalls</w:t>
+      </w:r>
+      <w:proofErr w:type="spellEnd"/>
+      <w:r>
+        <w:t xml:space="preserve"> (OSI 5. rétegben dolgozik)</w:t>
+      </w:r>
+    </w:p>
+    <w:p>
+      <w:pPr>
+        <w:pStyle w:val="Cmsor2"/>
+        <w:numPr>
+          <w:ilvl w:val="0"/>
+          <w:numId w:val="1"/>
+        </w:numPr>
+        <w:rPr>
+          <w:rFonts w:asciiTheme="minorHAnsi" w:eastAsiaTheme="minorHAnsi" w:hAnsiTheme="minorHAnsi" w:cstheme="minorBidi"/>
+          <w:color w:val="auto"/>
           <w:sz w:val="22"/>
           <w:szCs w:val="22"/>
-          <w:lang w:val="hu-HU"/>
-        </w:rPr>
-        <w:tab/>
-      </w:r>
-      <w:r>
-        <w:rPr>
-          <w:lang w:val="hu-HU"/>
-        </w:rPr>
-        <w:t>Ismertesse a tűzfalak különböző generációit és hasonlítsa össze őket!</w:t>
+        </w:rPr>
+      </w:pPr>
+      <w:r>
+        <w:rPr>
+          <w:rFonts w:asciiTheme="minorHAnsi" w:eastAsiaTheme="minorHAnsi" w:hAnsiTheme="minorHAnsi" w:cstheme="minorBidi"/>
+          <w:color w:val="auto"/>
+          <w:sz w:val="22"/>
+          <w:szCs w:val="22"/>
+        </w:rPr>
+        <w:t>Tartalmakat</w:t>
+      </w:r>
+      <w:r>
+        <w:rPr>
+          <w:rFonts w:asciiTheme="minorHAnsi" w:eastAsiaTheme="minorHAnsi" w:hAnsiTheme="minorHAnsi" w:cstheme="minorBidi"/>
+          <w:color w:val="auto"/>
+          <w:sz w:val="22"/>
+          <w:szCs w:val="22"/>
+        </w:rPr>
+        <w:t xml:space="preserve"> vizsgál</w:t>
+      </w:r>
+      <w:r>
+        <w:rPr>
+          <w:rFonts w:asciiTheme="minorHAnsi" w:eastAsiaTheme="minorHAnsi" w:hAnsiTheme="minorHAnsi" w:cstheme="minorBidi"/>
+          <w:color w:val="auto"/>
+          <w:sz w:val="22"/>
+          <w:szCs w:val="22"/>
+        </w:rPr>
+        <w:t xml:space="preserve"> és</w:t>
+      </w:r>
+      <w:r>
+        <w:rPr>
+          <w:rFonts w:asciiTheme="minorHAnsi" w:eastAsiaTheme="minorHAnsi" w:hAnsiTheme="minorHAnsi" w:cstheme="minorBidi"/>
+          <w:color w:val="auto"/>
+          <w:sz w:val="22"/>
+          <w:szCs w:val="22"/>
+        </w:rPr>
+        <w:t xml:space="preserve"> figyelembe veszi a felépített kapcsolatokat.</w:t>
+      </w:r>
+    </w:p>
+    <w:p>
+      <w:pPr>
+        <w:pStyle w:val="Listaszerbekezds"/>
+        <w:numPr>
+          <w:ilvl w:val="0"/>
+          <w:numId w:val="1"/>
+        </w:numPr>
+      </w:pPr>
+      <w:r>
+        <w:t>Figyeli az összes áthaladó hálózati csomagot és megállapítja, hogy:</w:t>
+      </w:r>
+    </w:p>
+    <w:p>
+      <w:pPr>
+        <w:pStyle w:val="Listaszerbekezds"/>
+        <w:numPr>
+          <w:ilvl w:val="1"/>
+          <w:numId w:val="1"/>
+        </w:numPr>
+      </w:pPr>
+      <w:r>
+        <w:t>melyik már egy meglévő kapcsolat része</w:t>
+      </w:r>
+    </w:p>
+    <w:p>
+      <w:pPr>
+        <w:pStyle w:val="Listaszerbekezds"/>
+        <w:numPr>
+          <w:ilvl w:val="1"/>
+          <w:numId w:val="1"/>
+        </w:numPr>
+      </w:pPr>
+      <w:r>
+        <w:t>melyik kezdeményez új kapcsolatot</w:t>
+      </w:r>
+    </w:p>
+    <w:p>
+      <w:pPr>
+        <w:pStyle w:val="Listaszerbekezds"/>
+        <w:numPr>
+          <w:ilvl w:val="1"/>
+          <w:numId w:val="1"/>
+        </w:numPr>
+      </w:pPr>
+      <w:r>
+        <w:t>melyik csomag nem része egyik kapcsolatnak sem</w:t>
+      </w:r>
+    </w:p>
+    <w:p>
+      <w:pPr>
+        <w:pStyle w:val="Listaszerbekezds"/>
+        <w:numPr>
+          <w:ilvl w:val="0"/>
+          <w:numId w:val="1"/>
+        </w:numPr>
+      </w:pPr>
+      <w:r>
+        <w:t>A felépített kapcsolat információt gyorstárolóban tárolja.</w:t>
+      </w:r>
+    </w:p>
+    <w:p>
+      <w:pPr>
+        <w:pStyle w:val="Listaszerbekezds"/>
+        <w:numPr>
+          <w:ilvl w:val="0"/>
+          <w:numId w:val="1"/>
+        </w:numPr>
+      </w:pPr>
+      <w:r>
+        <w:t>A kapcsolat csomagjait a gyorsítótárban lévő bejegyzésekkel hasonlítja össze (hatékony)</w:t>
+      </w:r>
+    </w:p>
+    <w:p>
+      <w:pPr>
+        <w:pStyle w:val="Listaszerbekezds"/>
+        <w:numPr>
+          <w:ilvl w:val="0"/>
+          <w:numId w:val="1"/>
+        </w:numPr>
+      </w:pPr>
+      <w:r>
+        <w:t>Figyeli a dinamikus protokollok állapotát.</w:t>
+      </w:r>
+    </w:p>
+    <w:p>
+      <w:pPr>
+        <w:pStyle w:val="Cmsor3"/>
+      </w:pPr>
+      <w:r>
+        <w:t>Előnyei</w:t>
+      </w:r>
+    </w:p>
+    <w:p>
+      <w:pPr>
+        <w:pStyle w:val="Listaszerbekezds"/>
+        <w:numPr>
+          <w:ilvl w:val="0"/>
+          <w:numId w:val="1"/>
+        </w:numPr>
+      </w:pPr>
+      <w:r>
+        <w:t>Jobban le lehet írni a hálózati szabályokat (állapotokat).</w:t>
+      </w:r>
+    </w:p>
+    <w:p>
+      <w:pPr>
+        <w:pStyle w:val="Listaszerbekezds"/>
+        <w:numPr>
+          <w:ilvl w:val="0"/>
+          <w:numId w:val="1"/>
+        </w:numPr>
+      </w:pPr>
+      <w:r>
+        <w:t>Nagyobb biztonságot nyújt, mint a csomagszűrő tűzfalak (sorszámokat folyamatosan követi)</w:t>
+      </w:r>
+    </w:p>
+    <w:p>
+      <w:pPr>
+        <w:pStyle w:val="Cmsor3"/>
+      </w:pPr>
+      <w:r>
+        <w:lastRenderedPageBreak/>
+        <w:t>Hátrányai</w:t>
+      </w:r>
+    </w:p>
+    <w:p>
+      <w:pPr>
+        <w:pStyle w:val="Listaszerbekezds"/>
+        <w:numPr>
+          <w:ilvl w:val="0"/>
+          <w:numId w:val="1"/>
+        </w:numPr>
+      </w:pPr>
+      <w:r>
+        <w:t>Állapotok kezelése miatt erőforrás igényes és nem mindig képesek megkülönböztetni a biztonságos és a veszélyes adatokat a csomagokban.</w:t>
+      </w:r>
+    </w:p>
+    <w:p>
+      <w:pPr>
+        <w:rPr>
+          <w:rFonts w:asciiTheme="majorHAnsi" w:eastAsiaTheme="majorEastAsia" w:hAnsiTheme="majorHAnsi" w:cstheme="majorBidi"/>
+          <w:color w:val="2F5496" w:themeColor="accent1" w:themeShade="BF"/>
+          <w:sz w:val="26"/>
+          <w:szCs w:val="26"/>
+        </w:rPr>
+      </w:pPr>
+      <w:r>
+        <w:br w:type="page"/>
+      </w:r>
+    </w:p>
+    <w:p>
+      <w:pPr>
+        <w:pStyle w:val="Cmsor2"/>
+      </w:pPr>
+      <w:r>
+        <w:lastRenderedPageBreak/>
+        <w:t xml:space="preserve">Harmadik generáció – </w:t>
+      </w:r>
+      <w:proofErr w:type="spellStart"/>
+      <w:r>
+        <w:t>Application</w:t>
+      </w:r>
+      <w:proofErr w:type="spellEnd"/>
+      <w:r>
+        <w:t xml:space="preserve"> </w:t>
+      </w:r>
+      <w:proofErr w:type="spellStart"/>
+      <w:r>
+        <w:t>Level</w:t>
+      </w:r>
+      <w:proofErr w:type="spellEnd"/>
+      <w:r>
+        <w:t xml:space="preserve"> </w:t>
+      </w:r>
+      <w:proofErr w:type="spellStart"/>
+      <w:r>
+        <w:t>Firewall</w:t>
+      </w:r>
+      <w:proofErr w:type="spellEnd"/>
+    </w:p>
+    <w:p>
+      <w:pPr>
+        <w:pStyle w:val="Listaszerbekezds"/>
+        <w:numPr>
+          <w:ilvl w:val="0"/>
+          <w:numId w:val="1"/>
+        </w:numPr>
+        <w:rPr>
+          <w:b/>
+          <w:bCs/>
+        </w:rPr>
+      </w:pPr>
+      <w:r>
+        <w:rPr>
+          <w:b/>
+          <w:bCs/>
+        </w:rPr>
+        <w:t>Két kategóriája van:</w:t>
+      </w:r>
+      <w:r>
+        <w:rPr>
+          <w:b/>
+          <w:bCs/>
+        </w:rPr>
+        <w:t xml:space="preserve"> </w:t>
+      </w:r>
+      <w:r>
+        <w:t xml:space="preserve">Proxy tűzfalak – Proxy </w:t>
+      </w:r>
+      <w:proofErr w:type="spellStart"/>
+      <w:r>
+        <w:t>Firewalls</w:t>
+      </w:r>
+      <w:proofErr w:type="spellEnd"/>
+      <w:r>
+        <w:t xml:space="preserve">, Mély csomag ellenőrző – Deep </w:t>
+      </w:r>
+      <w:proofErr w:type="spellStart"/>
+      <w:r>
+        <w:t>Packet</w:t>
+      </w:r>
+      <w:proofErr w:type="spellEnd"/>
+      <w:r>
+        <w:t xml:space="preserve"> </w:t>
+      </w:r>
+      <w:proofErr w:type="spellStart"/>
+      <w:r>
+        <w:t>Inspection</w:t>
+      </w:r>
+      <w:proofErr w:type="spellEnd"/>
+    </w:p>
+    <w:p>
+      <w:pPr>
+        <w:pStyle w:val="Cmsor3"/>
+      </w:pPr>
+      <w:r>
+        <w:t>Előnyei</w:t>
+      </w:r>
+    </w:p>
+    <w:p>
+      <w:pPr>
+        <w:pStyle w:val="Listaszerbekezds"/>
+        <w:numPr>
+          <w:ilvl w:val="0"/>
+          <w:numId w:val="1"/>
+        </w:numPr>
+      </w:pPr>
+      <w:r>
+        <w:t>Biztonságos,  és a puffer túlcsordulás típusú támadásoknak ellenáll, mert figyeli a protokoll fejléc mezőinek hosszát.</w:t>
+      </w:r>
+    </w:p>
+    <w:p>
+      <w:pPr>
+        <w:pStyle w:val="Cmsor3"/>
+      </w:pPr>
+      <w:r>
+        <w:t>Hátrányai</w:t>
+      </w:r>
+    </w:p>
+    <w:p>
+      <w:pPr>
+        <w:pStyle w:val="Listaszerbekezds"/>
+        <w:numPr>
+          <w:ilvl w:val="0"/>
+          <w:numId w:val="1"/>
+        </w:numPr>
+      </w:pPr>
+      <w:r>
+        <w:t>Erőforrás igényes, nem megfelelő megvalósításnál gyenge teljesítmény</w:t>
+      </w:r>
+    </w:p>
+    <w:p>
+      <w:pPr>
+        <w:pStyle w:val="Listaszerbekezds"/>
+        <w:numPr>
+          <w:ilvl w:val="0"/>
+          <w:numId w:val="1"/>
+        </w:numPr>
+      </w:pPr>
+      <w:r>
+        <w:t>Transzparencia hiánya</w:t>
+      </w:r>
+    </w:p>
+    <w:p>
+      <w:pPr>
+        <w:pStyle w:val="Cmsor3"/>
+      </w:pPr>
+      <w:r>
+        <w:t>Proxy firewalls</w:t>
+      </w:r>
+    </w:p>
+    <w:p>
+      <w:pPr>
+        <w:pStyle w:val="Listaszerbekezds"/>
+        <w:numPr>
+          <w:ilvl w:val="0"/>
+          <w:numId w:val="1"/>
+        </w:numPr>
+      </w:pPr>
+      <w:r>
+        <w:t xml:space="preserve">A közvetlen kapcsolat megszakad, a továbbítandó csomagot </w:t>
+      </w:r>
+      <w:proofErr w:type="spellStart"/>
+      <w:r>
+        <w:t>újraelőállítják</w:t>
+      </w:r>
+      <w:proofErr w:type="spellEnd"/>
+      <w:r>
+        <w:t>, átmásolják az összes protokollréteg szükséges mezőit.</w:t>
+      </w:r>
+    </w:p>
+    <w:p>
+      <w:pPr>
+        <w:pStyle w:val="Listaszerbekezds"/>
+        <w:numPr>
+          <w:ilvl w:val="0"/>
+          <w:numId w:val="1"/>
+        </w:numPr>
+      </w:pPr>
+      <w:r>
+        <w:t>Alkalmazás szinten képes a parancsok szűrésére.</w:t>
+      </w:r>
+    </w:p>
+    <w:p>
+      <w:pPr>
+        <w:pStyle w:val="Cmsor3"/>
+      </w:pPr>
+      <w:r>
+        <w:t>Deep Packet Inspection Firewalls</w:t>
+      </w:r>
+    </w:p>
+    <w:p>
+      <w:pPr>
+        <w:pStyle w:val="Listaszerbekezds"/>
+        <w:numPr>
+          <w:ilvl w:val="0"/>
+          <w:numId w:val="1"/>
+        </w:numPr>
+      </w:pPr>
+      <w:r>
+        <w:t>Transzparensen működik, nem épít fel külön kapcsolatot a két kommunikáló fél között.</w:t>
+      </w:r>
+    </w:p>
+    <w:p>
+      <w:pPr>
+        <w:pStyle w:val="Listaszerbekezds"/>
+        <w:numPr>
+          <w:ilvl w:val="0"/>
+          <w:numId w:val="1"/>
+        </w:numPr>
+      </w:pPr>
+      <w:r>
+        <w:t>Egyszerre szűri az OSI modell mind a 7 rétegét.</w:t>
+      </w:r>
+    </w:p>
+    <w:p>
+      <w:pPr>
+        <w:pStyle w:val="Listaszerbekezds"/>
+        <w:numPr>
+          <w:ilvl w:val="0"/>
+          <w:numId w:val="1"/>
+        </w:numPr>
+      </w:pPr>
+      <w:r>
+        <w:t>Figyeli a protokollnak nem megfelelő csomagokat és szűri azokat.</w:t>
+      </w:r>
+    </w:p>
+    <w:p>
+      <w:pPr>
+        <w:pStyle w:val="Listaszerbekezds"/>
+        <w:numPr>
+          <w:ilvl w:val="0"/>
+          <w:numId w:val="1"/>
+        </w:numPr>
+      </w:pPr>
+      <w:r>
+        <w:t>Csomagokat az alkalmazásoknak megfelelően osztályozza.</w:t>
+      </w:r>
+    </w:p>
+    <w:p>
+      <w:pPr>
+        <w:pStyle w:val="Cmsor3"/>
+      </w:pPr>
+      <w:r>
+        <w:t>Next Generation Firewalls</w:t>
+      </w:r>
+    </w:p>
+    <w:p>
+      <w:pPr>
+        <w:pStyle w:val="Listaszerbekezds"/>
+        <w:numPr>
+          <w:ilvl w:val="0"/>
+          <w:numId w:val="1"/>
+        </w:numPr>
+      </w:pPr>
+      <w:r>
+        <w:t>Több hálózatbiztonsági technológia együttes integrációja.</w:t>
+      </w:r>
+    </w:p>
+    <w:p>
+      <w:pPr>
+        <w:pStyle w:val="Listaszerbekezds"/>
+        <w:numPr>
+          <w:ilvl w:val="0"/>
+          <w:numId w:val="1"/>
+        </w:numPr>
+      </w:pPr>
+      <w:r>
+        <w:t xml:space="preserve">Olyan megoldás, ami DPI tűzfalat, IDS/IPS eszközöket, </w:t>
+      </w:r>
+      <w:proofErr w:type="spellStart"/>
+      <w:r>
+        <w:t>antivirus</w:t>
+      </w:r>
+      <w:proofErr w:type="spellEnd"/>
+      <w:r>
+        <w:t xml:space="preserve"> átjárót, proxy megoldást, VPN kiszolgálót, </w:t>
+      </w:r>
+      <w:proofErr w:type="spellStart"/>
+      <w:r>
+        <w:t>QoS</w:t>
+      </w:r>
+      <w:proofErr w:type="spellEnd"/>
+      <w:r>
+        <w:t xml:space="preserve"> és sávszélesség menedzsmentet biztosít, hogy a lehető legjobban kielégítse a mai kor igényeit.</w:t>
+      </w:r>
+    </w:p>
+    <w:p>
+      <w:pPr>
+        <w:pStyle w:val="Cmsor1"/>
+      </w:pPr>
+      <w:r>
+        <w:t>Lehetséges Tűzfal topológiák</w:t>
+      </w:r>
+    </w:p>
+    <w:p>
+      <w:pPr>
+        <w:pStyle w:val="Cmsor3"/>
+      </w:pPr>
+      <w:r>
+        <w:t>Dual-Homed</w:t>
+      </w:r>
+    </w:p>
+    <w:p>
+      <w:pPr>
+        <w:pStyle w:val="Listaszerbekezds"/>
+        <w:numPr>
+          <w:ilvl w:val="0"/>
+          <w:numId w:val="1"/>
+        </w:numPr>
+      </w:pPr>
+      <w:r>
+        <w:t>Két interfésszel rendelkezik, amik külön hálózatba csatlakoznak és közöttük szűri a hálózati forgalmat.</w:t>
+      </w:r>
+    </w:p>
+    <w:p>
+      <w:pPr>
+        <w:pStyle w:val="Listaszerbekezds"/>
+        <w:numPr>
+          <w:ilvl w:val="0"/>
+          <w:numId w:val="1"/>
+        </w:numPr>
+      </w:pPr>
+      <w:r>
+        <w:t>Speciális esete, amikor a router a tűzfal (</w:t>
+      </w:r>
+      <w:proofErr w:type="spellStart"/>
+      <w:r>
+        <w:t>screening</w:t>
+      </w:r>
+      <w:proofErr w:type="spellEnd"/>
+      <w:r>
+        <w:t xml:space="preserve"> router)</w:t>
+      </w:r>
+    </w:p>
+    <w:p>
+      <w:pPr>
+        <w:pStyle w:val="Cmsor3"/>
+      </w:pPr>
+      <w:r>
+        <w:t>Single-Homed - Screened host</w:t>
+      </w:r>
+    </w:p>
+    <w:p>
+      <w:pPr>
+        <w:pStyle w:val="Listaszerbekezds"/>
+        <w:numPr>
+          <w:ilvl w:val="0"/>
+          <w:numId w:val="1"/>
+        </w:numPr>
+      </w:pPr>
+      <w:r>
+        <w:t>A szolgáltatást nyújtó (bástya) gép csak a belső hálózatra csatlakozik.</w:t>
+      </w:r>
+    </w:p>
+    <w:p>
+      <w:pPr>
+        <w:pStyle w:val="Listaszerbekezds"/>
+        <w:numPr>
+          <w:ilvl w:val="0"/>
+          <w:numId w:val="1"/>
+        </w:numPr>
+      </w:pPr>
+      <w:r>
+        <w:t>Elsődleges biztonságot a csomagszűrő forgalomirányító adja, ami megakadályozza, hogy a felhasználói gépek közvetlenül hozzáférjenek az internethez.</w:t>
+      </w:r>
+    </w:p>
+    <w:p>
+      <w:pPr>
+        <w:pStyle w:val="Listaszerbekezds"/>
+        <w:numPr>
+          <w:ilvl w:val="0"/>
+          <w:numId w:val="1"/>
+        </w:numPr>
+      </w:pPr>
+      <w:r>
+        <w:t xml:space="preserve">Csomagszűrő forgalomirányítót úgy konfigurálják, hogy az internet </w:t>
+      </w:r>
+      <w:proofErr w:type="spellStart"/>
+      <w:r>
+        <w:t>gépei</w:t>
+      </w:r>
+      <w:proofErr w:type="spellEnd"/>
+      <w:r>
+        <w:t xml:space="preserve"> csak a bástya géppel léphetnek érintkezésbe.</w:t>
+      </w:r>
+    </w:p>
+    <w:p>
+      <w:pPr>
+        <w:pStyle w:val="Listaszerbekezds"/>
+        <w:numPr>
+          <w:ilvl w:val="0"/>
+          <w:numId w:val="1"/>
+        </w:numPr>
+      </w:pPr>
+      <w:r>
+        <w:t>Bástya gép biztonsága fontos és proxy-ként működik.</w:t>
+      </w:r>
+    </w:p>
+    <w:p>
+      <w:pPr>
+        <w:pStyle w:val="Listaszerbekezds"/>
+        <w:numPr>
+          <w:ilvl w:val="0"/>
+          <w:numId w:val="1"/>
+        </w:numPr>
+      </w:pPr>
+      <w:r>
+        <w:rPr>
+          <w:b/>
+          <w:bCs/>
+        </w:rPr>
+        <w:t>Előnyei:</w:t>
+      </w:r>
+    </w:p>
+    <w:p>
+      <w:pPr>
+        <w:pStyle w:val="Listaszerbekezds"/>
+        <w:numPr>
+          <w:ilvl w:val="1"/>
+          <w:numId w:val="1"/>
+        </w:numPr>
+      </w:pPr>
+      <w:r>
+        <w:t xml:space="preserve">A </w:t>
+      </w:r>
+      <w:proofErr w:type="spellStart"/>
+      <w:r>
+        <w:t>screened</w:t>
+      </w:r>
+      <w:proofErr w:type="spellEnd"/>
+      <w:r>
+        <w:t xml:space="preserve"> </w:t>
+      </w:r>
+      <w:proofErr w:type="spellStart"/>
+      <w:r>
+        <w:t>host</w:t>
+      </w:r>
+      <w:proofErr w:type="spellEnd"/>
+      <w:r>
+        <w:t xml:space="preserve"> architektúra nagyobb biztonságot nyújt, mint a </w:t>
+      </w:r>
+      <w:proofErr w:type="spellStart"/>
+      <w:r>
+        <w:t>dual-homed</w:t>
+      </w:r>
+      <w:proofErr w:type="spellEnd"/>
+      <w:r>
+        <w:t xml:space="preserve"> </w:t>
+      </w:r>
+      <w:proofErr w:type="spellStart"/>
+      <w:r>
+        <w:t>host</w:t>
+      </w:r>
+      <w:proofErr w:type="spellEnd"/>
+      <w:r>
+        <w:t xml:space="preserve"> architektúra és nincs </w:t>
+      </w:r>
+      <w:proofErr w:type="spellStart"/>
+      <w:r>
+        <w:t>Single</w:t>
+      </w:r>
+      <w:proofErr w:type="spellEnd"/>
+      <w:r>
+        <w:t xml:space="preserve"> </w:t>
+      </w:r>
+      <w:proofErr w:type="spellStart"/>
+      <w:r>
+        <w:t>Point</w:t>
+      </w:r>
+      <w:proofErr w:type="spellEnd"/>
+      <w:r>
+        <w:t xml:space="preserve"> Of </w:t>
+      </w:r>
+      <w:proofErr w:type="spellStart"/>
+      <w:r>
+        <w:t>Failure</w:t>
+      </w:r>
+      <w:proofErr w:type="spellEnd"/>
+    </w:p>
+    <w:p>
+      <w:pPr>
+        <w:pStyle w:val="Listaszerbekezds"/>
+        <w:numPr>
+          <w:ilvl w:val="0"/>
+          <w:numId w:val="1"/>
+        </w:numPr>
+      </w:pPr>
+      <w:r>
+        <w:rPr>
+          <w:b/>
+          <w:bCs/>
+        </w:rPr>
+        <w:t>Hátránya</w:t>
+      </w:r>
+    </w:p>
+    <w:p>
+      <w:pPr>
+        <w:pStyle w:val="Listaszerbekezds"/>
+        <w:numPr>
+          <w:ilvl w:val="1"/>
+          <w:numId w:val="1"/>
+        </w:numPr>
+      </w:pPr>
+      <w:proofErr w:type="spellStart"/>
+      <w:r>
+        <w:t>Screened</w:t>
+      </w:r>
+      <w:proofErr w:type="spellEnd"/>
+      <w:r>
+        <w:t xml:space="preserve"> </w:t>
+      </w:r>
+      <w:proofErr w:type="spellStart"/>
+      <w:r>
+        <w:t>subnet</w:t>
+      </w:r>
+      <w:proofErr w:type="spellEnd"/>
+      <w:r>
+        <w:t xml:space="preserve"> architektúra biztonságosabb</w:t>
+      </w:r>
+    </w:p>
+    <w:p>
+      <w:pPr>
+        <w:pStyle w:val="Listaszerbekezds"/>
+        <w:numPr>
+          <w:ilvl w:val="1"/>
+          <w:numId w:val="1"/>
+        </w:numPr>
+      </w:pPr>
+      <w:r>
+        <w:t>Ha a támadó betört a bástya gépre, onnan már a többi gépet is eléri a LAN hálózaton.</w:t>
+      </w:r>
+    </w:p>
+    <w:p>
+      <w:pPr>
+        <w:pStyle w:val="Cmsor3"/>
+      </w:pPr>
+      <w:r>
+        <w:lastRenderedPageBreak/>
+        <w:t xml:space="preserve">Single-Homed - </w:t>
+      </w:r>
+      <w:r>
+        <w:t>Screened subnet</w:t>
+      </w:r>
+    </w:p>
+    <w:p>
+      <w:pPr>
+        <w:pStyle w:val="Listaszerbekezds"/>
+        <w:numPr>
+          <w:ilvl w:val="0"/>
+          <w:numId w:val="1"/>
+        </w:numPr>
+      </w:pPr>
+      <w:proofErr w:type="spellStart"/>
+      <w:r>
+        <w:t>Screened</w:t>
+      </w:r>
+      <w:proofErr w:type="spellEnd"/>
+      <w:r>
+        <w:t xml:space="preserve"> </w:t>
+      </w:r>
+      <w:proofErr w:type="spellStart"/>
+      <w:r>
+        <w:t>subnet</w:t>
+      </w:r>
+      <w:proofErr w:type="spellEnd"/>
+      <w:r>
+        <w:t xml:space="preserve"> architektúra újabb biztonsági réteget helyez el az internet és a belső hálózat felé, ez a határ (</w:t>
+      </w:r>
+      <w:proofErr w:type="spellStart"/>
+      <w:r>
+        <w:t>perimeter</w:t>
+      </w:r>
+      <w:proofErr w:type="spellEnd"/>
+      <w:r>
+        <w:t>) hálózat.</w:t>
+      </w:r>
+    </w:p>
+    <w:p>
+      <w:pPr>
+        <w:pStyle w:val="Listaszerbekezds"/>
+        <w:numPr>
+          <w:ilvl w:val="0"/>
+          <w:numId w:val="1"/>
+        </w:numPr>
+        <w:rPr>
+          <w:b/>
+          <w:bCs/>
+        </w:rPr>
+      </w:pPr>
+      <w:r>
+        <w:rPr>
+          <w:b/>
+          <w:bCs/>
+        </w:rPr>
+        <w:t>Bástya gép sebezhető</w:t>
+      </w:r>
+    </w:p>
+    <w:p>
+      <w:pPr>
+        <w:pStyle w:val="Listaszerbekezds"/>
+        <w:numPr>
+          <w:ilvl w:val="1"/>
+          <w:numId w:val="1"/>
+        </w:numPr>
+      </w:pPr>
+      <w:r>
+        <w:t>Ha a támadó bejut a bástya gépre, még mindig útját állja a belső forgalomirányító.</w:t>
+      </w:r>
+    </w:p>
+    <w:p>
+      <w:pPr>
+        <w:pStyle w:val="Listaszerbekezds"/>
+        <w:numPr>
+          <w:ilvl w:val="0"/>
+          <w:numId w:val="1"/>
+        </w:numPr>
+      </w:pPr>
+      <w:proofErr w:type="spellStart"/>
+      <w:r>
+        <w:rPr>
+          <w:b/>
+          <w:bCs/>
+        </w:rPr>
+        <w:t>Perimeter</w:t>
+      </w:r>
+      <w:proofErr w:type="spellEnd"/>
+      <w:r>
+        <w:rPr>
+          <w:b/>
+          <w:bCs/>
+        </w:rPr>
+        <w:t xml:space="preserve"> hálózat</w:t>
+      </w:r>
+    </w:p>
+    <w:p>
+      <w:pPr>
+        <w:pStyle w:val="Listaszerbekezds"/>
+        <w:numPr>
+          <w:ilvl w:val="1"/>
+          <w:numId w:val="1"/>
+        </w:numPr>
+      </w:pPr>
+      <w:r>
+        <w:t xml:space="preserve">Ha a támadó bejut a bástya gépre, csak a </w:t>
+      </w:r>
+      <w:proofErr w:type="spellStart"/>
+      <w:r>
+        <w:t>perimeter</w:t>
+      </w:r>
+      <w:proofErr w:type="spellEnd"/>
+      <w:r>
+        <w:t xml:space="preserve"> hálózat forgalmát lehallgatja, a belső hálózat forgalmát nem láthatja.</w:t>
+      </w:r>
+    </w:p>
+    <w:p>
+      <w:pPr>
+        <w:pStyle w:val="Listaszerbekezds"/>
+        <w:numPr>
+          <w:ilvl w:val="1"/>
+          <w:numId w:val="1"/>
+        </w:numPr>
+      </w:pPr>
+      <w:r>
+        <w:t xml:space="preserve">A </w:t>
+      </w:r>
+      <w:proofErr w:type="spellStart"/>
+      <w:r>
+        <w:t>perimeter</w:t>
+      </w:r>
+      <w:proofErr w:type="spellEnd"/>
+      <w:r>
+        <w:t xml:space="preserve"> hálózaton megy keresztül a bástya gép és az internetre irányuló forgalom, de két belső gép egymás közötti forgalma nem.</w:t>
+      </w:r>
+    </w:p>
+    <w:p>
+      <w:pPr>
+        <w:pStyle w:val="Listaszerbekezds"/>
+        <w:numPr>
+          <w:ilvl w:val="0"/>
+          <w:numId w:val="1"/>
+        </w:numPr>
+      </w:pPr>
+      <w:r>
+        <w:rPr>
+          <w:b/>
+          <w:bCs/>
+        </w:rPr>
+        <w:t>Bástya gép</w:t>
+      </w:r>
+    </w:p>
+    <w:p>
+      <w:pPr>
+        <w:pStyle w:val="Listaszerbekezds"/>
+        <w:numPr>
+          <w:ilvl w:val="1"/>
+          <w:numId w:val="1"/>
+        </w:numPr>
+      </w:pPr>
+      <w:r>
+        <w:t>A bejövő forgalom kezelésének helye</w:t>
+      </w:r>
+    </w:p>
+    <w:p>
+      <w:pPr>
+        <w:pStyle w:val="Listaszerbekezds"/>
+        <w:numPr>
+          <w:ilvl w:val="1"/>
+          <w:numId w:val="1"/>
+        </w:numPr>
+        <w:rPr>
+          <w:b/>
+          <w:bCs/>
+        </w:rPr>
+      </w:pPr>
+      <w:r>
+        <w:rPr>
+          <w:b/>
+          <w:bCs/>
+        </w:rPr>
+        <w:t>A kifelé irányuló szolgáltatások két módon kezelhetők:</w:t>
+      </w:r>
+    </w:p>
+    <w:p>
+      <w:pPr>
+        <w:pStyle w:val="Listaszerbekezds"/>
+        <w:numPr>
+          <w:ilvl w:val="2"/>
+          <w:numId w:val="1"/>
+        </w:numPr>
+        <w:rPr>
+          <w:b/>
+          <w:bCs/>
+        </w:rPr>
+      </w:pPr>
+      <w:r>
+        <w:t>Belső és a külső forgalomirányítók csomagszűrő szabályainak beállításaival.</w:t>
+      </w:r>
+    </w:p>
+    <w:p>
+      <w:pPr>
+        <w:pStyle w:val="Listaszerbekezds"/>
+        <w:numPr>
+          <w:ilvl w:val="2"/>
+          <w:numId w:val="1"/>
+        </w:numPr>
+        <w:rPr>
+          <w:b/>
+          <w:bCs/>
+        </w:rPr>
+      </w:pPr>
+      <w:r>
+        <w:t>Proxy szerverek futtatásával a bástya gépen.</w:t>
+      </w:r>
+    </w:p>
+    <w:p>
+      <w:pPr>
+        <w:pStyle w:val="Listaszerbekezds"/>
+        <w:numPr>
+          <w:ilvl w:val="0"/>
+          <w:numId w:val="1"/>
+        </w:numPr>
+        <w:rPr>
+          <w:b/>
+          <w:bCs/>
+        </w:rPr>
+      </w:pPr>
+      <w:r>
+        <w:rPr>
+          <w:b/>
+          <w:bCs/>
+        </w:rPr>
+        <w:t>Belső router (</w:t>
+      </w:r>
+      <w:proofErr w:type="spellStart"/>
+      <w:r>
+        <w:rPr>
+          <w:b/>
+          <w:bCs/>
+        </w:rPr>
+        <w:t>Choke</w:t>
+      </w:r>
+      <w:proofErr w:type="spellEnd"/>
+      <w:r>
+        <w:rPr>
+          <w:b/>
+          <w:bCs/>
+        </w:rPr>
+        <w:t xml:space="preserve"> router)</w:t>
+      </w:r>
+    </w:p>
+    <w:p>
+      <w:pPr>
+        <w:pStyle w:val="Listaszerbekezds"/>
+        <w:numPr>
+          <w:ilvl w:val="1"/>
+          <w:numId w:val="1"/>
+        </w:numPr>
+        <w:rPr>
+          <w:b/>
+          <w:bCs/>
+        </w:rPr>
+      </w:pPr>
+      <w:r>
+        <w:t>Szabályozza, hogy a belső hálózatról melyik szolgáltatások érhetőek el közvetlenül.</w:t>
+      </w:r>
+    </w:p>
+    <w:p>
+      <w:pPr>
+        <w:pStyle w:val="Listaszerbekezds"/>
+        <w:numPr>
+          <w:ilvl w:val="1"/>
+          <w:numId w:val="1"/>
+        </w:numPr>
+        <w:rPr>
+          <w:b/>
+          <w:bCs/>
+        </w:rPr>
+      </w:pPr>
+      <w:r>
+        <w:t>Szabályozza a belső hálózat és a bástya gép közötti forgalmat.</w:t>
+      </w:r>
+    </w:p>
+    <w:p>
+      <w:pPr>
+        <w:pStyle w:val="Listaszerbekezds"/>
+        <w:numPr>
+          <w:ilvl w:val="0"/>
+          <w:numId w:val="1"/>
+        </w:numPr>
+        <w:rPr>
+          <w:b/>
+          <w:bCs/>
+        </w:rPr>
+      </w:pPr>
+      <w:r>
+        <w:rPr>
+          <w:b/>
+          <w:bCs/>
+        </w:rPr>
+        <w:t>Külső router (Access router)</w:t>
+      </w:r>
+    </w:p>
+    <w:p>
+      <w:pPr>
+        <w:pStyle w:val="Listaszerbekezds"/>
+        <w:numPr>
+          <w:ilvl w:val="1"/>
+          <w:numId w:val="1"/>
+        </w:numPr>
+        <w:rPr>
+          <w:b/>
+          <w:bCs/>
+        </w:rPr>
+      </w:pPr>
+      <w:r>
+        <w:t xml:space="preserve">Védi a </w:t>
+      </w:r>
+      <w:proofErr w:type="spellStart"/>
+      <w:r>
+        <w:t>perimeter</w:t>
+      </w:r>
+      <w:proofErr w:type="spellEnd"/>
+      <w:r>
+        <w:t xml:space="preserve"> és a belső hálózatot az internet felől.</w:t>
+      </w:r>
+    </w:p>
+    <w:p>
+      <w:pPr>
+        <w:pStyle w:val="Listaszerbekezds"/>
+        <w:numPr>
+          <w:ilvl w:val="1"/>
+          <w:numId w:val="1"/>
+        </w:numPr>
+        <w:rPr>
+          <w:b/>
+          <w:bCs/>
+        </w:rPr>
+      </w:pPr>
+      <w:r>
+        <w:t xml:space="preserve">Minden forgalmat kienged a </w:t>
+      </w:r>
+      <w:proofErr w:type="spellStart"/>
+      <w:r>
+        <w:t>perimeter</w:t>
+      </w:r>
+      <w:proofErr w:type="spellEnd"/>
+      <w:r>
+        <w:t xml:space="preserve"> hálózatról.</w:t>
+      </w:r>
+    </w:p>
+    <w:p>
+      <w:pPr>
+        <w:pStyle w:val="Cmsor3"/>
+      </w:pPr>
+      <w:r>
+        <w:t>Multi-Homed</w:t>
+      </w:r>
+    </w:p>
+    <w:p>
+      <w:pPr>
+        <w:pStyle w:val="Listaszerbekezds"/>
+        <w:numPr>
+          <w:ilvl w:val="0"/>
+          <w:numId w:val="1"/>
+        </w:numPr>
+      </w:pPr>
+      <w:r>
+        <w:t>Három vagy több interfésszel rendelkezik, amik külön hálózatban csatlakoznak és közöttük szűri a hálózat forgalmát.</w:t>
+      </w:r>
+    </w:p>
+    <w:p>
+      <w:pPr>
+        <w:pStyle w:val="Cmsor1"/>
+      </w:pPr>
+      <w:r>
+        <w:t>ASA tűzfal bemutatása, alapvető működése</w:t>
+      </w:r>
+    </w:p>
+    <w:p>
+      <w:pPr>
+        <w:pStyle w:val="Listaszerbekezds"/>
+        <w:numPr>
+          <w:ilvl w:val="0"/>
+          <w:numId w:val="1"/>
+        </w:numPr>
+      </w:pPr>
+      <w:r>
+        <w:rPr>
+          <w:b/>
+          <w:bCs/>
+        </w:rPr>
+        <w:t>Feladata</w:t>
+      </w:r>
+    </w:p>
+    <w:p>
+      <w:pPr>
+        <w:pStyle w:val="Listaszerbekezds"/>
+        <w:numPr>
+          <w:ilvl w:val="1"/>
+          <w:numId w:val="1"/>
+        </w:numPr>
+      </w:pPr>
+      <w:r>
+        <w:t>Megvédje a hálózatot a külső támadásoktól és az engedély nélküli hozzáférésektől.</w:t>
+      </w:r>
+    </w:p>
+    <w:p>
+      <w:pPr>
+        <w:pStyle w:val="Listaszerbekezds"/>
+        <w:numPr>
+          <w:ilvl w:val="1"/>
+          <w:numId w:val="1"/>
+        </w:numPr>
+      </w:pPr>
+      <w:r>
+        <w:t>Ellenőrizze és szabályozza az összes kommunikációt, ami a hálózatba és onnan kifelé történik.</w:t>
+      </w:r>
+    </w:p>
+    <w:p>
+      <w:pPr>
+        <w:pStyle w:val="Listaszerbekezds"/>
+        <w:numPr>
+          <w:ilvl w:val="0"/>
+          <w:numId w:val="1"/>
+        </w:numPr>
+      </w:pPr>
+      <w:r>
+        <w:rPr>
+          <w:b/>
+          <w:bCs/>
+        </w:rPr>
+        <w:t>Két féle forgalmat kezel</w:t>
+      </w:r>
+    </w:p>
+    <w:p>
+      <w:pPr>
+        <w:pStyle w:val="Listaszerbekezds"/>
+        <w:numPr>
+          <w:ilvl w:val="1"/>
+          <w:numId w:val="1"/>
+        </w:numPr>
+      </w:pPr>
+      <w:r>
+        <w:t>Kezdeményező forgalom, amit a hálózatban lévő eszközök indítanak.</w:t>
+      </w:r>
+    </w:p>
+    <w:p>
+      <w:pPr>
+        <w:pStyle w:val="Listaszerbekezds"/>
+        <w:numPr>
+          <w:ilvl w:val="1"/>
+          <w:numId w:val="1"/>
+        </w:numPr>
+      </w:pPr>
+      <w:r>
+        <w:t>Elfogadott forgalom, ami a külső hálózatokról érkező kérésre válaszolnak.</w:t>
+      </w:r>
+    </w:p>
+    <w:p>
+      <w:pPr>
+        <w:pStyle w:val="Cmsor3"/>
+      </w:pPr>
+      <w:r>
+        <w:t>Működése</w:t>
+      </w:r>
+    </w:p>
+    <w:p>
+      <w:pPr>
+        <w:pStyle w:val="Listaszerbekezds"/>
+        <w:numPr>
+          <w:ilvl w:val="0"/>
+          <w:numId w:val="2"/>
+        </w:numPr>
+      </w:pPr>
+      <w:r>
+        <w:t>Ellenőrzi a forgalmat, hogy megfelel-e a szabályoknak.</w:t>
+      </w:r>
+    </w:p>
+    <w:p>
+      <w:pPr>
+        <w:pStyle w:val="Listaszerbekezds"/>
+        <w:numPr>
+          <w:ilvl w:val="0"/>
+          <w:numId w:val="2"/>
+        </w:numPr>
+      </w:pPr>
+      <w:r>
+        <w:t>Ha megfelel, akkor engedélyezi és továbbítja azt.</w:t>
+      </w:r>
+    </w:p>
+    <w:p>
+      <w:pPr>
+        <w:pStyle w:val="Listaszerbekezds"/>
+        <w:numPr>
+          <w:ilvl w:val="0"/>
+          <w:numId w:val="2"/>
+        </w:numPr>
+      </w:pPr>
+      <w:r>
+        <w:t>Ha nem felel meg, akkor blokkolja azt.</w:t>
+      </w:r>
+    </w:p>
+    <w:p>
+      <w:pPr>
+        <w:pStyle w:val="Cmsor1"/>
+      </w:pPr>
+      <w:r>
+        <w:t>Biztonsági szintek szerepe és jelentősége ASA tűzfal esetén</w:t>
+      </w:r>
+    </w:p>
+    <w:p>
+      <w:pPr>
+        <w:pStyle w:val="Listaszerbekezds"/>
+        <w:numPr>
+          <w:ilvl w:val="0"/>
+          <w:numId w:val="1"/>
+        </w:numPr>
+      </w:pPr>
+      <w:r>
+        <w:t>0 és 100 közötti értékek, amik növekvő biztonsági szintet jelentenek.</w:t>
+      </w:r>
+    </w:p>
+    <w:p>
+      <w:pPr>
+        <w:pStyle w:val="Listaszerbekezds"/>
+        <w:numPr>
+          <w:ilvl w:val="0"/>
+          <w:numId w:val="1"/>
+        </w:numPr>
+      </w:pPr>
+      <w:r>
+        <w:t>Szerepe, hogy meghatározzák milyen forgalom engedélyezett vagy tiltott.</w:t>
+      </w:r>
+    </w:p>
+    <w:p>
+      <w:pPr>
+        <w:pStyle w:val="Listaszerbekezds"/>
+        <w:numPr>
+          <w:ilvl w:val="0"/>
+          <w:numId w:val="1"/>
+        </w:numPr>
+      </w:pPr>
+      <w:r>
+        <w:t xml:space="preserve">Alacsonyabb biztonsági szinten lévő számítógépek csak olyan forgalmat küldhetnek, és fogadhatnak, ami megfelel a szabályoknak. </w:t>
+      </w:r>
+    </w:p>
+    <w:p>
+      <w:pPr>
+        <w:pStyle w:val="Listaszerbekezds"/>
+        <w:numPr>
+          <w:ilvl w:val="0"/>
+          <w:numId w:val="1"/>
+        </w:numPr>
+      </w:pPr>
+      <w:r>
+        <w:t>A magasabb szinten lévők szélesebb körű forgalmat küldhetnek és fogadhatnak.</w:t>
+      </w:r>
+    </w:p>
+    <w:p>
+      <w:pPr>
+        <w:pStyle w:val="Cmsor1"/>
+      </w:pPr>
+      <w:r>
+        <w:lastRenderedPageBreak/>
+        <w:t>Alapkonfigurációs megoldások ASA tűzfal esetén, ACL, NAT, PAT, AAA konfigurálása</w:t>
+      </w:r>
+    </w:p>
+    <w:p>
+      <w:pPr>
+        <w:pStyle w:val="Cmsor2"/>
+      </w:pPr>
+      <w:r>
+        <w:t>5505</w:t>
+      </w:r>
+    </w:p>
+    <w:p>
+      <w:pPr>
+        <w:pStyle w:val="Listaszerbekezds"/>
+        <w:numPr>
+          <w:ilvl w:val="0"/>
+          <w:numId w:val="1"/>
+        </w:numPr>
+      </w:pPr>
+      <w:proofErr w:type="spellStart"/>
+      <w:r>
+        <w:t>Switch</w:t>
+      </w:r>
+      <w:proofErr w:type="spellEnd"/>
+      <w:r>
+        <w:t xml:space="preserve"> modul, </w:t>
+      </w:r>
+      <w:proofErr w:type="spellStart"/>
+      <w:r>
+        <w:t>vlan</w:t>
+      </w:r>
+      <w:proofErr w:type="spellEnd"/>
+      <w:r>
+        <w:t xml:space="preserve"> interfészeket kell létrehozni, de alap licensszel csak 2-t lehet.</w:t>
+      </w:r>
+    </w:p>
+    <w:p>
+      <w:pPr>
+        <w:pStyle w:val="Cmsor2"/>
+      </w:pPr>
+      <w:r>
+        <w:t>IP cím lehet</w:t>
+      </w:r>
+    </w:p>
+    <w:p>
+      <w:pPr>
+        <w:pStyle w:val="Listaszerbekezds"/>
+        <w:numPr>
+          <w:ilvl w:val="0"/>
+          <w:numId w:val="1"/>
+        </w:numPr>
+      </w:pPr>
+      <w:r>
+        <w:t xml:space="preserve">Kézzel beállított, DHCP vagy </w:t>
+      </w:r>
+      <w:proofErr w:type="spellStart"/>
+      <w:r>
+        <w:t>PPPoE</w:t>
+      </w:r>
+      <w:proofErr w:type="spellEnd"/>
+    </w:p>
+    <w:p>
+      <w:pPr>
+        <w:pStyle w:val="Cmsor2"/>
+      </w:pPr>
+      <w:r>
+        <w:t>Minden port alapértelmezésben VLAN1 tag</w:t>
+      </w:r>
+    </w:p>
+    <w:p>
+      <w:pPr>
+        <w:pStyle w:val="Listaszerbekezds"/>
+        <w:numPr>
+          <w:ilvl w:val="0"/>
+          <w:numId w:val="1"/>
+        </w:numPr>
+      </w:pPr>
+      <w:proofErr w:type="spellStart"/>
+      <w:r>
+        <w:t>Vlan</w:t>
+      </w:r>
+      <w:proofErr w:type="spellEnd"/>
+      <w:r>
+        <w:t xml:space="preserve"> beállítása ugyanúgy, mint </w:t>
+      </w:r>
+      <w:proofErr w:type="spellStart"/>
+      <w:r>
+        <w:t>switcheken</w:t>
+      </w:r>
+      <w:proofErr w:type="spellEnd"/>
+      <w:r>
+        <w:t xml:space="preserve"> és utána be kell kapcsolni az interfészt.</w:t>
+      </w:r>
+    </w:p>
+    <w:p>
+      <w:pPr>
+        <w:pStyle w:val="Cmsor2"/>
+      </w:pPr>
+      <w:r>
+        <w:t>ACL</w:t>
+      </w:r>
+    </w:p>
+    <w:p>
+      <w:pPr>
+        <w:pStyle w:val="Listaszerbekezds"/>
+        <w:numPr>
+          <w:ilvl w:val="0"/>
+          <w:numId w:val="1"/>
+        </w:numPr>
+      </w:pPr>
+      <w:r>
+        <w:t>Hozzáférés szabályozás vagy hálózati forgalom szűrésére szolgál.</w:t>
+      </w:r>
+    </w:p>
+    <w:p>
+      <w:pPr>
+        <w:pStyle w:val="Listaszerbekezds"/>
+        <w:numPr>
+          <w:ilvl w:val="0"/>
+          <w:numId w:val="1"/>
+        </w:numPr>
+      </w:pPr>
+      <w:r>
+        <w:t xml:space="preserve">Permit és </w:t>
+      </w:r>
+      <w:proofErr w:type="spellStart"/>
+      <w:r>
+        <w:t>deny</w:t>
+      </w:r>
+      <w:proofErr w:type="spellEnd"/>
+      <w:r>
+        <w:t xml:space="preserve"> állításokból épül fel.</w:t>
+      </w:r>
+    </w:p>
+    <w:p>
+      <w:pPr>
+        <w:pStyle w:val="Listaszerbekezds"/>
+        <w:numPr>
+          <w:ilvl w:val="0"/>
+          <w:numId w:val="1"/>
+        </w:numPr>
+      </w:pPr>
+      <w:r>
+        <w:t>Forgalomirányító csomagszűrőként viselkedik, amikor továbbítja vagy eldobja a csomagokat.</w:t>
+      </w:r>
+    </w:p>
+    <w:p>
+      <w:pPr>
+        <w:pStyle w:val="Cmsor2"/>
+      </w:pPr>
+      <w:r>
+        <w:t>NAT, PAT</w:t>
+      </w:r>
+    </w:p>
+    <w:p>
+      <w:pPr>
+        <w:pStyle w:val="Listaszerbekezds"/>
+        <w:numPr>
+          <w:ilvl w:val="0"/>
+          <w:numId w:val="1"/>
+        </w:numPr>
+      </w:pPr>
+      <w:r>
+        <w:t xml:space="preserve">Belső, külső irány vagyis </w:t>
+      </w:r>
+      <w:proofErr w:type="spellStart"/>
+      <w:r>
+        <w:t>kétirányú</w:t>
+      </w:r>
+      <w:proofErr w:type="spellEnd"/>
+    </w:p>
+    <w:p>
+      <w:pPr>
+        <w:pStyle w:val="Listaszerbekezds"/>
+        <w:numPr>
+          <w:ilvl w:val="0"/>
+          <w:numId w:val="1"/>
+        </w:numPr>
+      </w:pPr>
+      <w:r>
+        <w:rPr>
+          <w:b/>
+          <w:bCs/>
+        </w:rPr>
+        <w:t xml:space="preserve">Dinamikus NAT: </w:t>
+      </w:r>
+      <w:r>
+        <w:t>Címcsoportok között fordít.</w:t>
+      </w:r>
+    </w:p>
+    <w:p>
+      <w:pPr>
+        <w:pStyle w:val="Listaszerbekezds"/>
+        <w:numPr>
+          <w:ilvl w:val="0"/>
+          <w:numId w:val="1"/>
+        </w:numPr>
+      </w:pPr>
+      <w:r>
+        <w:rPr>
+          <w:b/>
+          <w:bCs/>
+        </w:rPr>
+        <w:t xml:space="preserve">Dinamikus PAT: </w:t>
+      </w:r>
+      <w:r>
+        <w:t>Egy külső címhez fordít belső címet, portok alapján.</w:t>
+      </w:r>
+    </w:p>
+    <w:p>
+      <w:pPr>
+        <w:pStyle w:val="Listaszerbekezds"/>
+        <w:numPr>
+          <w:ilvl w:val="0"/>
+          <w:numId w:val="1"/>
+        </w:numPr>
+      </w:pPr>
+      <w:r>
+        <w:rPr>
+          <w:b/>
+          <w:bCs/>
+        </w:rPr>
+        <w:t xml:space="preserve">Statikus NAT: </w:t>
+      </w:r>
+      <w:r>
+        <w:t>Kézzel beállított 1:1 fordítás.</w:t>
+      </w:r>
+    </w:p>
+    <w:p>
+      <w:pPr>
+        <w:pStyle w:val="Listaszerbekezds"/>
+        <w:numPr>
+          <w:ilvl w:val="0"/>
+          <w:numId w:val="1"/>
+        </w:numPr>
+      </w:pPr>
+      <w:r>
+        <w:rPr>
+          <w:b/>
+          <w:bCs/>
+        </w:rPr>
+        <w:t xml:space="preserve">Szabály alapú NAT: </w:t>
+      </w:r>
+      <w:r>
+        <w:t>Szabály alapú címfordítás.</w:t>
+      </w:r>
+    </w:p>
+    <w:p>
+      <w:pPr>
+        <w:pStyle w:val="Cmsor2"/>
+      </w:pPr>
+      <w:r>
+        <w:t>AAA</w:t>
+      </w:r>
+    </w:p>
+    <w:p>
+      <w:pPr>
+        <w:pStyle w:val="Listaszerbekezds"/>
+        <w:numPr>
+          <w:ilvl w:val="0"/>
+          <w:numId w:val="1"/>
+        </w:numPr>
+      </w:pPr>
+      <w:r>
+        <w:t>Hálózatot felügyel, aminek három komponense van:</w:t>
+      </w:r>
+    </w:p>
+    <w:p>
+      <w:pPr>
+        <w:pStyle w:val="Listaszerbekezds"/>
+        <w:numPr>
+          <w:ilvl w:val="1"/>
+          <w:numId w:val="1"/>
+        </w:numPr>
+      </w:pPr>
+      <w:proofErr w:type="spellStart"/>
+      <w:r>
+        <w:t>Authentication</w:t>
+      </w:r>
+      <w:proofErr w:type="spellEnd"/>
+      <w:r>
+        <w:t xml:space="preserve">, </w:t>
+      </w:r>
+      <w:proofErr w:type="spellStart"/>
+      <w:r>
+        <w:t>Authorization</w:t>
+      </w:r>
+      <w:proofErr w:type="spellEnd"/>
+      <w:r>
+        <w:t>, Accounting</w:t>
+      </w:r>
+    </w:p>
+    <w:p>
+      <w:pPr>
+        <w:pStyle w:val="Cmsor1"/>
+      </w:pPr>
+      <w:r>
+        <w:t>Object, object group és a Modulár Policy Framework célja, jelentősége, működése és konfigurálása</w:t>
+      </w:r>
+    </w:p>
+    <w:p>
+      <w:pPr>
+        <w:pStyle w:val="Cmsor3"/>
+      </w:pPr>
+      <w:r>
+        <w:t>Objects and Object Groups</w:t>
+      </w:r>
+    </w:p>
+    <w:p>
+      <w:pPr>
+        <w:pStyle w:val="Listaszerbekezds"/>
+        <w:numPr>
+          <w:ilvl w:val="0"/>
+          <w:numId w:val="1"/>
+        </w:numPr>
+      </w:pPr>
+      <w:r>
+        <w:t xml:space="preserve">IP címeket, cím tartományokat, protokollokat, port számokat/tartományokat </w:t>
+      </w:r>
+      <w:proofErr w:type="spellStart"/>
+      <w:r>
+        <w:rPr>
+          <w:b/>
+          <w:bCs/>
+        </w:rPr>
+        <w:t>Object</w:t>
+      </w:r>
+      <w:proofErr w:type="spellEnd"/>
+      <w:r>
+        <w:t>-ként definiálhatunk és ezután erre a névre hivatkozva konfigurálhatunk.</w:t>
+      </w:r>
+    </w:p>
+    <w:p>
+      <w:pPr>
+        <w:pStyle w:val="Listaszerbekezds"/>
+        <w:numPr>
+          <w:ilvl w:val="0"/>
+          <w:numId w:val="1"/>
+        </w:numPr>
+      </w:pPr>
+      <w:r>
+        <w:rPr>
+          <w:b/>
+          <w:bCs/>
+        </w:rPr>
+        <w:t>Előnye</w:t>
+      </w:r>
+      <w:r>
+        <w:t xml:space="preserve">, hogy az </w:t>
+      </w:r>
+      <w:proofErr w:type="spellStart"/>
+      <w:r>
+        <w:rPr>
+          <w:b/>
+          <w:bCs/>
+        </w:rPr>
+        <w:t>Object</w:t>
+      </w:r>
+      <w:proofErr w:type="spellEnd"/>
+      <w:r>
+        <w:rPr>
+          <w:b/>
+          <w:bCs/>
+        </w:rPr>
+        <w:t xml:space="preserve"> </w:t>
+      </w:r>
+      <w:r>
+        <w:t xml:space="preserve">tartalma változik, akkor az </w:t>
+      </w:r>
+      <w:proofErr w:type="spellStart"/>
+      <w:r>
+        <w:rPr>
+          <w:b/>
+          <w:bCs/>
+        </w:rPr>
+        <w:t>Object</w:t>
+      </w:r>
+      <w:r>
+        <w:t>-et</w:t>
+      </w:r>
+      <w:proofErr w:type="spellEnd"/>
+      <w:r>
+        <w:t xml:space="preserve"> használó konfigurációkat nem kell változtatni.</w:t>
+      </w:r>
+    </w:p>
+    <w:p>
+      <w:pPr>
+        <w:pStyle w:val="Cmsor3"/>
+      </w:pPr>
+      <w:r>
+        <w:t>Network Object</w:t>
+      </w:r>
+    </w:p>
+    <w:p>
+      <w:pPr>
+        <w:pStyle w:val="Listaszerbekezds"/>
+        <w:numPr>
+          <w:ilvl w:val="0"/>
+          <w:numId w:val="1"/>
+        </w:numPr>
+        <w:rPr>
+          <w:b/>
+          <w:bCs/>
+        </w:rPr>
+      </w:pPr>
+      <w:r>
+        <w:t>Egy elemet tartalmazhat</w:t>
+      </w:r>
+      <w:r>
+        <w:rPr>
+          <w:b/>
+          <w:bCs/>
+        </w:rPr>
+        <w:t>:</w:t>
+      </w:r>
+      <w:r>
+        <w:rPr>
+          <w:b/>
+          <w:bCs/>
+        </w:rPr>
+        <w:t xml:space="preserve"> </w:t>
+      </w:r>
+      <w:r>
+        <w:rPr>
+          <w:b/>
+          <w:bCs/>
+        </w:rPr>
+        <w:t xml:space="preserve">IP </w:t>
+      </w:r>
+      <w:r>
+        <w:t xml:space="preserve">és </w:t>
+      </w:r>
+      <w:r>
+        <w:rPr>
+          <w:b/>
+          <w:bCs/>
+        </w:rPr>
+        <w:t xml:space="preserve">Maszk </w:t>
+      </w:r>
+      <w:r>
+        <w:t xml:space="preserve">páros, ami lehet </w:t>
+      </w:r>
+      <w:proofErr w:type="spellStart"/>
+      <w:r>
+        <w:t>host</w:t>
+      </w:r>
+      <w:proofErr w:type="spellEnd"/>
+      <w:r>
+        <w:t xml:space="preserve">, </w:t>
+      </w:r>
+      <w:proofErr w:type="spellStart"/>
+      <w:r>
+        <w:t>subnet</w:t>
+      </w:r>
+      <w:proofErr w:type="spellEnd"/>
+      <w:r>
+        <w:t xml:space="preserve"> vagy range.</w:t>
+      </w:r>
+    </w:p>
+    <w:p>
+      <w:pPr>
+        <w:pStyle w:val="Cmsor3"/>
+      </w:pPr>
+      <w:r>
+        <w:t>Service Object</w:t>
+      </w:r>
+    </w:p>
+    <w:p>
+      <w:pPr>
+        <w:pStyle w:val="Listaszerbekezds"/>
+        <w:numPr>
+          <w:ilvl w:val="0"/>
+          <w:numId w:val="1"/>
+        </w:numPr>
+      </w:pPr>
+      <w:r>
+        <w:t>Tartalmazhat protokollt, port számot vagy intervallumot és csak egy elemet tartalmazhat.</w:t>
+      </w:r>
+    </w:p>
+    <w:p>
+      <w:pPr>
+        <w:pStyle w:val="Cmsor3"/>
+      </w:pPr>
+      <w:r>
+        <w:t>Object Group</w:t>
+      </w:r>
+    </w:p>
+    <w:p>
+      <w:pPr>
+        <w:pStyle w:val="Listaszerbekezds"/>
+        <w:numPr>
+          <w:ilvl w:val="0"/>
+          <w:numId w:val="1"/>
+        </w:numPr>
+      </w:pPr>
+      <w:r>
+        <w:t xml:space="preserve">Több </w:t>
+      </w:r>
+      <w:proofErr w:type="spellStart"/>
+      <w:r>
+        <w:rPr>
+          <w:b/>
+          <w:bCs/>
+        </w:rPr>
+        <w:t>Object</w:t>
+      </w:r>
+      <w:r>
+        <w:t>-et</w:t>
+      </w:r>
+      <w:proofErr w:type="spellEnd"/>
+      <w:r>
+        <w:t xml:space="preserve"> csoportba lehet szervezni és a beállításai minden </w:t>
+      </w:r>
+      <w:proofErr w:type="spellStart"/>
+      <w:r>
+        <w:rPr>
+          <w:b/>
+          <w:bCs/>
+        </w:rPr>
+        <w:t>Object</w:t>
+      </w:r>
+      <w:proofErr w:type="spellEnd"/>
+      <w:r>
+        <w:t>-re vonatkozik.</w:t>
+      </w:r>
+    </w:p>
+    <w:p>
+      <w:pPr>
+        <w:pStyle w:val="Cmsor3"/>
+      </w:pPr>
+      <w:r>
+        <w:t>Modular Policy Framework</w:t>
+      </w:r>
+    </w:p>
+    <w:p>
+      <w:pPr>
+        <w:pStyle w:val="Listaszerbekezds"/>
+        <w:numPr>
+          <w:ilvl w:val="0"/>
+          <w:numId w:val="1"/>
+        </w:numPr>
+      </w:pPr>
+      <w:proofErr w:type="spellStart"/>
+      <w:r>
+        <w:rPr>
+          <w:b/>
+          <w:bCs/>
+        </w:rPr>
+        <w:t>Class</w:t>
+      </w:r>
+      <w:proofErr w:type="spellEnd"/>
+      <w:r>
+        <w:rPr>
+          <w:b/>
+          <w:bCs/>
+        </w:rPr>
+        <w:t xml:space="preserve"> </w:t>
+      </w:r>
+      <w:proofErr w:type="spellStart"/>
+      <w:r>
+        <w:rPr>
+          <w:b/>
+          <w:bCs/>
+        </w:rPr>
+        <w:t>maps</w:t>
+      </w:r>
+      <w:proofErr w:type="spellEnd"/>
+      <w:r>
+        <w:rPr>
+          <w:b/>
+          <w:bCs/>
+        </w:rPr>
+        <w:t xml:space="preserve">: </w:t>
+      </w:r>
+      <w:r>
+        <w:t>Forgalom figyelése</w:t>
+      </w:r>
+    </w:p>
+    <w:p>
+      <w:pPr>
+        <w:pStyle w:val="Listaszerbekezds"/>
+        <w:numPr>
+          <w:ilvl w:val="0"/>
+          <w:numId w:val="1"/>
+        </w:numPr>
+      </w:pPr>
+      <w:r>
+        <w:rPr>
+          <w:b/>
+          <w:bCs/>
+        </w:rPr>
+        <w:t xml:space="preserve">Policy </w:t>
+      </w:r>
+      <w:proofErr w:type="spellStart"/>
+      <w:r>
+        <w:rPr>
+          <w:b/>
+          <w:bCs/>
+        </w:rPr>
+        <w:t>maps</w:t>
+      </w:r>
+      <w:proofErr w:type="spellEnd"/>
+      <w:r>
+        <w:rPr>
+          <w:b/>
+          <w:bCs/>
+        </w:rPr>
+        <w:t xml:space="preserve">: </w:t>
+      </w:r>
+      <w:r>
+        <w:t xml:space="preserve">Több </w:t>
+      </w:r>
+      <w:proofErr w:type="spellStart"/>
+      <w:r>
+        <w:rPr>
+          <w:b/>
+          <w:bCs/>
+        </w:rPr>
+        <w:t>Class</w:t>
+      </w:r>
+      <w:proofErr w:type="spellEnd"/>
+      <w:r>
+        <w:rPr>
+          <w:b/>
+          <w:bCs/>
+        </w:rPr>
+        <w:t xml:space="preserve"> map</w:t>
+      </w:r>
+      <w:r>
+        <w:t>-</w:t>
+      </w:r>
+      <w:proofErr w:type="spellStart"/>
+      <w:r>
+        <w:t>et</w:t>
+      </w:r>
+      <w:proofErr w:type="spellEnd"/>
+      <w:r>
+        <w:t xml:space="preserve"> felvehetünk, amiket feladatokat rendelhetünk.</w:t>
+      </w:r>
+    </w:p>
+    <w:p>
+      <w:pPr>
+        <w:pStyle w:val="Listaszerbekezds"/>
+        <w:numPr>
+          <w:ilvl w:val="0"/>
+          <w:numId w:val="1"/>
+        </w:numPr>
+      </w:pPr>
+      <w:r>
+        <w:rPr>
+          <w:b/>
+          <w:bCs/>
+        </w:rPr>
+        <w:t xml:space="preserve">Service policy: </w:t>
+      </w:r>
+      <w:r>
+        <w:t>Alkalmazásra interfészre vagy a teljes rendszerre.</w:t>
       </w:r>
     </w:p>
     <w:sectPr>
@@ -51,6 +2349,218 @@
     </w:sectPr>
   </w:body>
 </w:document>
+</file>
+
+<file path=word/numbering.xml><?xml version="1.0" encoding="utf-8"?>
+<w:numbering xmlns:wpc="http://schemas.microsoft.com/office/word/2010/wordprocessingCanvas" xmlns:cx="http://schemas.microsoft.com/office/drawing/2014/chartex" xmlns:cx1="http://schemas.microsoft.com/office/drawing/2015/9/8/chartex" xmlns:cx2="http://schemas.microsoft.com/office/drawing/2015/10/21/chartex" xmlns:cx3="http://schemas.microsoft.com/office/drawing/2016/5/9/chartex" xmlns:cx4="http://schemas.microsoft.com/office/drawing/2016/5/10/chartex" xmlns:cx5="http://schemas.microsoft.com/office/drawing/2016/5/11/chartex" xmlns:cx6="http://schemas.microsoft.com/office/drawing/2016/5/12/chartex" xmlns:cx7="http://schemas.microsoft.com/office/drawing/2016/5/13/chartex" xmlns:cx8="http://schemas.microsoft.com/office/drawing/2016/5/14/chartex" xmlns:mc="http://schemas.openxmlformats.org/markup-compatibility/2006" xmlns:aink="http://schemas.microsoft.com/office/drawing/2016/ink" xmlns:am3d="http://schemas.microsoft.com/office/drawing/2017/model3d" xmlns:o="urn:schemas-microsoft-com:office:office" xmlns:oel="http://schemas.microsoft.com/office/2019/extlst" xmlns:r="http://schemas.openxmlformats.org/officeDocument/2006/relationships" xmlns:m="http://schemas.openxmlformats.org/officeDocument/2006/math" xmlns:v="urn:schemas-microsoft-com:vml" xmlns:wp14="http://schemas.microsoft.com/office/word/2010/wordprocessingDrawing" xmlns:wp="http://schemas.openxmlformats.org/drawingml/2006/wordprocessingDrawing" xmlns:w10="urn:schemas-microsoft-com:office:word" xmlns:w="http://schemas.openxmlformats.org/wordprocessingml/2006/main" xmlns:w14="http://schemas.microsoft.com/office/word/2010/wordml" xmlns:w15="http://schemas.microsoft.com/office/word/2012/wordml" xmlns:w16cex="http://schemas.microsoft.com/office/word/2018/wordml/cex" xmlns:w16cid="http://schemas.microsoft.com/office/word/2016/wordml/cid" xmlns:w16="http://schemas.microsoft.com/office/word/2018/wordml" xmlns:w16sdtdh="http://schemas.microsoft.com/office/word/2020/wordml/sdtdatahash" xmlns:w16se="http://schemas.microsoft.com/office/word/2015/wordml/symex" xmlns:wpg="http://schemas.microsoft.com/office/word/2010/wordprocessingGroup" xmlns:wpi="http://schemas.microsoft.com/office/word/2010/wordprocessingInk" xmlns:wne="http://schemas.microsoft.com/office/word/2006/wordml" xmlns:wps="http://schemas.microsoft.com/office/word/2010/wordprocessingShape" mc:Ignorable="w14 w15 w16se w16cid w16 w16cex w16sdtdh wp14">
+  <w:abstractNum w:abstractNumId="0" w15:restartNumberingAfterBreak="0">
+    <w:nsid w:val="0E230642"/>
+    <w:multiLevelType w:val="hybridMultilevel"/>
+    <w:tmpl w:val="F44EE60A"/>
+    <w:lvl w:ilvl="0" w:tplc="040E000F">
+      <w:start w:val="1"/>
+      <w:numFmt w:val="decimal"/>
+      <w:lvlText w:val="%1."/>
+      <w:lvlJc w:val="left"/>
+      <w:pPr>
+        <w:ind w:left="720" w:hanging="360"/>
+      </w:pPr>
+      <w:rPr>
+        <w:rFonts w:hint="default"/>
+      </w:rPr>
+    </w:lvl>
+    <w:lvl w:ilvl="1" w:tplc="040E0019">
+      <w:start w:val="1"/>
+      <w:numFmt w:val="lowerLetter"/>
+      <w:lvlText w:val="%2."/>
+      <w:lvlJc w:val="left"/>
+      <w:pPr>
+        <w:ind w:left="1440" w:hanging="360"/>
+      </w:pPr>
+    </w:lvl>
+    <w:lvl w:ilvl="2" w:tplc="040E001B" w:tentative="1">
+      <w:start w:val="1"/>
+      <w:numFmt w:val="lowerRoman"/>
+      <w:lvlText w:val="%3."/>
+      <w:lvlJc w:val="right"/>
+      <w:pPr>
+        <w:ind w:left="2160" w:hanging="180"/>
+      </w:pPr>
+    </w:lvl>
+    <w:lvl w:ilvl="3" w:tplc="040E000F" w:tentative="1">
+      <w:start w:val="1"/>
+      <w:numFmt w:val="decimal"/>
+      <w:lvlText w:val="%4."/>
+      <w:lvlJc w:val="left"/>
+      <w:pPr>
+        <w:ind w:left="2880" w:hanging="360"/>
+      </w:pPr>
+    </w:lvl>
+    <w:lvl w:ilvl="4" w:tplc="040E0019" w:tentative="1">
+      <w:start w:val="1"/>
+      <w:numFmt w:val="lowerLetter"/>
+      <w:lvlText w:val="%5."/>
+      <w:lvlJc w:val="left"/>
+      <w:pPr>
+        <w:ind w:left="3600" w:hanging="360"/>
+      </w:pPr>
+    </w:lvl>
+    <w:lvl w:ilvl="5" w:tplc="040E001B" w:tentative="1">
+      <w:start w:val="1"/>
+      <w:numFmt w:val="lowerRoman"/>
+      <w:lvlText w:val="%6."/>
+      <w:lvlJc w:val="right"/>
+      <w:pPr>
+        <w:ind w:left="4320" w:hanging="180"/>
+      </w:pPr>
+    </w:lvl>
+    <w:lvl w:ilvl="6" w:tplc="040E000F" w:tentative="1">
+      <w:start w:val="1"/>
+      <w:numFmt w:val="decimal"/>
+      <w:lvlText w:val="%7."/>
+      <w:lvlJc w:val="left"/>
+      <w:pPr>
+        <w:ind w:left="5040" w:hanging="360"/>
+      </w:pPr>
+    </w:lvl>
+    <w:lvl w:ilvl="7" w:tplc="040E0019" w:tentative="1">
+      <w:start w:val="1"/>
+      <w:numFmt w:val="lowerLetter"/>
+      <w:lvlText w:val="%8."/>
+      <w:lvlJc w:val="left"/>
+      <w:pPr>
+        <w:ind w:left="5760" w:hanging="360"/>
+      </w:pPr>
+    </w:lvl>
+    <w:lvl w:ilvl="8" w:tplc="040E001B" w:tentative="1">
+      <w:start w:val="1"/>
+      <w:numFmt w:val="lowerRoman"/>
+      <w:lvlText w:val="%9."/>
+      <w:lvlJc w:val="right"/>
+      <w:pPr>
+        <w:ind w:left="6480" w:hanging="180"/>
+      </w:pPr>
+    </w:lvl>
+  </w:abstractNum>
+  <w:abstractNum w:abstractNumId="1" w15:restartNumberingAfterBreak="0">
+    <w:nsid w:val="37BF6955"/>
+    <w:multiLevelType w:val="hybridMultilevel"/>
+    <w:tmpl w:val="88686CEA"/>
+    <w:lvl w:ilvl="0" w:tplc="CB00560C">
+      <w:numFmt w:val="bullet"/>
+      <w:lvlText w:val="-"/>
+      <w:lvlJc w:val="left"/>
+      <w:pPr>
+        <w:ind w:left="720" w:hanging="360"/>
+      </w:pPr>
+      <w:rPr>
+        <w:rFonts w:ascii="Calibri" w:eastAsiaTheme="minorHAnsi" w:hAnsi="Calibri" w:cs="Calibri" w:hint="default"/>
+      </w:rPr>
+    </w:lvl>
+    <w:lvl w:ilvl="1" w:tplc="040E0003">
+      <w:start w:val="1"/>
+      <w:numFmt w:val="bullet"/>
+      <w:lvlText w:val="o"/>
+      <w:lvlJc w:val="left"/>
+      <w:pPr>
+        <w:ind w:left="1440" w:hanging="360"/>
+      </w:pPr>
+      <w:rPr>
+        <w:rFonts w:ascii="Courier New" w:hAnsi="Courier New" w:cs="Courier New" w:hint="default"/>
+      </w:rPr>
+    </w:lvl>
+    <w:lvl w:ilvl="2" w:tplc="040E0005">
+      <w:start w:val="1"/>
+      <w:numFmt w:val="bullet"/>
+      <w:lvlText w:val=""/>
+      <w:lvlJc w:val="left"/>
+      <w:pPr>
+        <w:ind w:left="2160" w:hanging="360"/>
+      </w:pPr>
+      <w:rPr>
+        <w:rFonts w:ascii="Wingdings" w:hAnsi="Wingdings" w:hint="default"/>
+      </w:rPr>
+    </w:lvl>
+    <w:lvl w:ilvl="3" w:tplc="040E0001">
+      <w:start w:val="1"/>
+      <w:numFmt w:val="bullet"/>
+      <w:lvlText w:val=""/>
+      <w:lvlJc w:val="left"/>
+      <w:pPr>
+        <w:ind w:left="2880" w:hanging="360"/>
+      </w:pPr>
+      <w:rPr>
+        <w:rFonts w:ascii="Symbol" w:hAnsi="Symbol" w:hint="default"/>
+      </w:rPr>
+    </w:lvl>
+    <w:lvl w:ilvl="4" w:tplc="040E0003" w:tentative="1">
+      <w:start w:val="1"/>
+      <w:numFmt w:val="bullet"/>
+      <w:lvlText w:val="o"/>
+      <w:lvlJc w:val="left"/>
+      <w:pPr>
+        <w:ind w:left="3600" w:hanging="360"/>
+      </w:pPr>
+      <w:rPr>
+        <w:rFonts w:ascii="Courier New" w:hAnsi="Courier New" w:cs="Courier New" w:hint="default"/>
+      </w:rPr>
+    </w:lvl>
+    <w:lvl w:ilvl="5" w:tplc="040E0005" w:tentative="1">
+      <w:start w:val="1"/>
+      <w:numFmt w:val="bullet"/>
+      <w:lvlText w:val=""/>
+      <w:lvlJc w:val="left"/>
+      <w:pPr>
+        <w:ind w:left="4320" w:hanging="360"/>
+      </w:pPr>
+      <w:rPr>
+        <w:rFonts w:ascii="Wingdings" w:hAnsi="Wingdings" w:hint="default"/>
+      </w:rPr>
+    </w:lvl>
+    <w:lvl w:ilvl="6" w:tplc="040E0001" w:tentative="1">
+      <w:start w:val="1"/>
+      <w:numFmt w:val="bullet"/>
+      <w:lvlText w:val=""/>
+      <w:lvlJc w:val="left"/>
+      <w:pPr>
+        <w:ind w:left="5040" w:hanging="360"/>
+      </w:pPr>
+      <w:rPr>
+        <w:rFonts w:ascii="Symbol" w:hAnsi="Symbol" w:hint="default"/>
+      </w:rPr>
+    </w:lvl>
+    <w:lvl w:ilvl="7" w:tplc="040E0003" w:tentative="1">
+      <w:start w:val="1"/>
+      <w:numFmt w:val="bullet"/>
+      <w:lvlText w:val="o"/>
+      <w:lvlJc w:val="left"/>
+      <w:pPr>
+        <w:ind w:left="5760" w:hanging="360"/>
+      </w:pPr>
+      <w:rPr>
+        <w:rFonts w:ascii="Courier New" w:hAnsi="Courier New" w:cs="Courier New" w:hint="default"/>
+      </w:rPr>
+    </w:lvl>
+    <w:lvl w:ilvl="8" w:tplc="040E0005" w:tentative="1">
+      <w:start w:val="1"/>
+      <w:numFmt w:val="bullet"/>
+      <w:lvlText w:val=""/>
+      <w:lvlJc w:val="left"/>
+      <w:pPr>
+        <w:ind w:left="6480" w:hanging="360"/>
+      </w:pPr>
+      <w:rPr>
+        <w:rFonts w:ascii="Wingdings" w:hAnsi="Wingdings" w:hint="default"/>
+      </w:rPr>
+    </w:lvl>
+  </w:abstractNum>
+  <w:num w:numId="1" w16cid:durableId="2003464540">
+    <w:abstractNumId w:val="1"/>
+  </w:num>
+  <w:num w:numId="2" w16cid:durableId="862403244">
+    <w:abstractNumId w:val="0"/>
+  </w:num>
+</w:numbering>
 </file>
 
 <file path=word/styles.xml><?xml version="1.0" encoding="utf-8"?>
@@ -484,6 +2994,51 @@
       <w:szCs w:val="32"/>
     </w:rPr>
   </w:style>
+  <w:style w:type="paragraph" w:styleId="Cmsor2">
+    <w:name w:val="heading 2"/>
+    <w:basedOn w:val="Norml"/>
+    <w:next w:val="Norml"/>
+    <w:link w:val="Cmsor2Char"/>
+    <w:uiPriority w:val="9"/>
+    <w:unhideWhenUsed/>
+    <w:qFormat/>
+    <w:rsid w:val="00931119"/>
+    <w:pPr>
+      <w:keepNext/>
+      <w:keepLines/>
+      <w:spacing w:before="40" w:line="259" w:lineRule="auto"/>
+      <w:outlineLvl w:val="1"/>
+    </w:pPr>
+    <w:rPr>
+      <w:rFonts w:asciiTheme="majorHAnsi" w:eastAsiaTheme="majorEastAsia" w:hAnsiTheme="majorHAnsi" w:cstheme="majorBidi"/>
+      <w:noProof w:val="0"/>
+      <w:color w:val="2F5496" w:themeColor="accent1" w:themeShade="BF"/>
+      <w:sz w:val="26"/>
+      <w:szCs w:val="26"/>
+      <w:lang w:val="hu-HU"/>
+    </w:rPr>
+  </w:style>
+  <w:style w:type="paragraph" w:styleId="Cmsor3">
+    <w:name w:val="heading 3"/>
+    <w:basedOn w:val="Norml"/>
+    <w:next w:val="Norml"/>
+    <w:link w:val="Cmsor3Char"/>
+    <w:uiPriority w:val="9"/>
+    <w:semiHidden/>
+    <w:unhideWhenUsed/>
+    <w:qFormat/>
+    <w:rsid w:val="00931119"/>
+    <w:pPr>
+      <w:keepNext/>
+      <w:keepLines/>
+      <w:spacing w:before="40"/>
+      <w:outlineLvl w:val="2"/>
+    </w:pPr>
+    <w:rPr>
+      <w:rFonts w:asciiTheme="majorHAnsi" w:eastAsiaTheme="majorEastAsia" w:hAnsiTheme="majorHAnsi" w:cstheme="majorBidi"/>
+      <w:color w:val="1F3763" w:themeColor="accent1" w:themeShade="7F"/>
+    </w:rPr>
+  </w:style>
   <w:style w:type="character" w:default="1" w:styleId="Bekezdsalapbettpusa">
     <w:name w:val="Default Paragraph Font"/>
     <w:uiPriority w:val="1"/>
@@ -524,6 +3079,54 @@
       <w:sz w:val="32"/>
       <w:szCs w:val="32"/>
       <w:lang w:val="en-US"/>
+    </w:rPr>
+  </w:style>
+  <w:style w:type="character" w:customStyle="1" w:styleId="Cmsor3Char">
+    <w:name w:val="Címsor 3 Char"/>
+    <w:basedOn w:val="Bekezdsalapbettpusa"/>
+    <w:link w:val="Cmsor3"/>
+    <w:uiPriority w:val="9"/>
+    <w:semiHidden/>
+    <w:rsid w:val="00931119"/>
+    <w:rPr>
+      <w:rFonts w:asciiTheme="majorHAnsi" w:eastAsiaTheme="majorEastAsia" w:hAnsiTheme="majorHAnsi" w:cstheme="majorBidi"/>
+      <w:noProof/>
+      <w:color w:val="1F3763" w:themeColor="accent1" w:themeShade="7F"/>
+      <w:sz w:val="24"/>
+      <w:szCs w:val="24"/>
+      <w:lang w:val="en-US"/>
+    </w:rPr>
+  </w:style>
+  <w:style w:type="character" w:customStyle="1" w:styleId="Cmsor2Char">
+    <w:name w:val="Címsor 2 Char"/>
+    <w:basedOn w:val="Bekezdsalapbettpusa"/>
+    <w:link w:val="Cmsor2"/>
+    <w:uiPriority w:val="9"/>
+    <w:rsid w:val="00931119"/>
+    <w:rPr>
+      <w:rFonts w:asciiTheme="majorHAnsi" w:eastAsiaTheme="majorEastAsia" w:hAnsiTheme="majorHAnsi" w:cstheme="majorBidi"/>
+      <w:color w:val="2F5496" w:themeColor="accent1" w:themeShade="BF"/>
+      <w:sz w:val="26"/>
+      <w:szCs w:val="26"/>
+    </w:rPr>
+  </w:style>
+  <w:style w:type="paragraph" w:styleId="Listaszerbekezds">
+    <w:name w:val="List Paragraph"/>
+    <w:basedOn w:val="Norml"/>
+    <w:uiPriority w:val="34"/>
+    <w:qFormat/>
+    <w:rsid w:val="00931119"/>
+    <w:pPr>
+      <w:spacing w:after="160" w:line="259" w:lineRule="auto"/>
+      <w:ind w:left="720"/>
+      <w:contextualSpacing/>
+    </w:pPr>
+    <w:rPr>
+      <w:rFonts w:asciiTheme="minorHAnsi" w:eastAsiaTheme="minorHAnsi" w:hAnsiTheme="minorHAnsi" w:cstheme="minorBidi"/>
+      <w:noProof w:val="0"/>
+      <w:sz w:val="22"/>
+      <w:szCs w:val="22"/>
+      <w:lang w:val="hu-HU"/>
     </w:rPr>
   </w:style>
 </w:styles>

</xml_diff>